<commit_message>
Update spec to V0.5
</commit_message>
<xml_diff>
--- a/DOC/Hat Trick CPLD Specification.docx
+++ b/DOC/Hat Trick CPLD Specification.docx
@@ -355,7 +355,7 @@
           <w:szCs w:val="28"/>
           <w:lang w:eastAsia="zh-CN"/>
         </w:rPr>
-        <w:t>4</w:t>
+        <w:t>5</w:t>
       </w:r>
     </w:p>
     <w:p>
@@ -375,7 +375,7 @@
           <w:szCs w:val="28"/>
           <w:lang w:eastAsia="zh-CN"/>
         </w:rPr>
-        <w:t>16</w:t>
+        <w:t>18</w:t>
       </w:r>
       <w:r>
         <w:rPr>
@@ -392,7 +392,7 @@
           <w:szCs w:val="28"/>
           <w:lang w:eastAsia="zh-CN"/>
         </w:rPr>
-        <w:t>Aug</w:t>
+        <w:t>Nov</w:t>
       </w:r>
       <w:r>
         <w:rPr>
@@ -743,9 +743,18 @@
           </w:tcPr>
           <w:p>
             <w:pPr>
-              <w:pStyle w:val="TableFont10"/>
-            </w:pPr>
-            <w:r>
+              <w:pStyle w:val="TableFont10L"/>
+              <w:jc w:val="center"/>
+              <w:rPr>
+                <w:rFonts w:eastAsiaTheme="minorEastAsia"/>
+                <w:lang w:eastAsia="zh-CN"/>
+              </w:rPr>
+            </w:pPr>
+            <w:r>
+              <w:rPr>
+                <w:rFonts w:eastAsiaTheme="minorEastAsia"/>
+                <w:lang w:eastAsia="zh-CN"/>
+              </w:rPr>
               <w:t>0.1</w:t>
             </w:r>
           </w:p>
@@ -837,14 +846,17 @@
           </w:tcPr>
           <w:p>
             <w:pPr>
-              <w:pStyle w:val="TableFont10"/>
+              <w:pStyle w:val="TableFont10L"/>
+              <w:jc w:val="center"/>
               <w:rPr>
                 <w:rFonts w:eastAsiaTheme="minorEastAsia"/>
+                <w:lang w:eastAsia="zh-CN"/>
               </w:rPr>
             </w:pPr>
             <w:r>
               <w:rPr>
                 <w:rFonts w:eastAsiaTheme="minorEastAsia" w:hint="eastAsia"/>
+                <w:lang w:eastAsia="zh-CN"/>
               </w:rPr>
               <w:t>0.2</w:t>
             </w:r>
@@ -882,6 +894,7 @@
             <w:pPr>
               <w:pStyle w:val="TableFont10L"/>
               <w:rPr>
+                <w:rFonts w:eastAsiaTheme="minorEastAsia"/>
                 <w:lang w:eastAsia="zh-CN"/>
               </w:rPr>
             </w:pPr>
@@ -896,6 +909,64 @@
             <w:pPr>
               <w:pStyle w:val="TableFont10L"/>
               <w:rPr>
+                <w:lang w:eastAsia="zh-CN"/>
+              </w:rPr>
+            </w:pPr>
+            <w:r>
+              <w:rPr>
+                <w:rFonts w:hint="eastAsia"/>
+                <w:lang w:eastAsia="zh-CN"/>
+              </w:rPr>
+              <w:t xml:space="preserve">Add </w:t>
+            </w:r>
+            <w:r>
+              <w:rPr>
+                <w:lang w:eastAsia="zh-CN"/>
+              </w:rPr>
+              <w:t>Checksum for write</w:t>
+            </w:r>
+          </w:p>
+          <w:p>
+            <w:pPr>
+              <w:pStyle w:val="TableFont10L"/>
+              <w:rPr>
+                <w:lang w:eastAsia="zh-CN"/>
+              </w:rPr>
+            </w:pPr>
+            <w:r>
+              <w:rPr>
+                <w:lang w:eastAsia="zh-CN"/>
+              </w:rPr>
+              <w:t>Add Interrupt function</w:t>
+            </w:r>
+          </w:p>
+          <w:p>
+            <w:pPr>
+              <w:pStyle w:val="TableFont10L"/>
+              <w:rPr>
+                <w:lang w:eastAsia="zh-CN"/>
+              </w:rPr>
+            </w:pPr>
+            <w:r>
+              <w:rPr>
+                <w:lang w:eastAsia="zh-CN"/>
+              </w:rPr>
+              <w:t>Correct typo</w:t>
+            </w:r>
+          </w:p>
+        </w:tc>
+      </w:tr>
+      <w:tr>
+        <w:tc>
+          <w:tcPr>
+            <w:tcW w:w="630" w:type="dxa"/>
+            <w:vAlign w:val="center"/>
+          </w:tcPr>
+          <w:p>
+            <w:pPr>
+              <w:pStyle w:val="TableFont10L"/>
+              <w:jc w:val="center"/>
+              <w:rPr>
                 <w:rFonts w:eastAsiaTheme="minorEastAsia"/>
                 <w:lang w:eastAsia="zh-CN"/>
               </w:rPr>
@@ -905,35 +976,93 @@
                 <w:rFonts w:eastAsiaTheme="minorEastAsia" w:hint="eastAsia"/>
                 <w:lang w:eastAsia="zh-CN"/>
               </w:rPr>
-              <w:t xml:space="preserve">Add </w:t>
-            </w:r>
-            <w:r>
+              <w:t>0.3</w:t>
+            </w:r>
+          </w:p>
+        </w:tc>
+        <w:tc>
+          <w:tcPr>
+            <w:tcW w:w="1735" w:type="dxa"/>
+            <w:vAlign w:val="center"/>
+          </w:tcPr>
+          <w:p>
+            <w:pPr>
+              <w:pStyle w:val="TableFont10L"/>
+              <w:jc w:val="center"/>
               <w:rPr>
                 <w:rFonts w:eastAsiaTheme="minorEastAsia"/>
                 <w:lang w:eastAsia="zh-CN"/>
               </w:rPr>
-              <w:t>Checksum for write</w:t>
-            </w:r>
-          </w:p>
-          <w:p>
-            <w:pPr>
-              <w:pStyle w:val="TableFont10L"/>
+            </w:pPr>
+            <w:r>
+              <w:rPr>
+                <w:rFonts w:eastAsiaTheme="minorEastAsia" w:hint="eastAsia"/>
+                <w:lang w:eastAsia="zh-CN"/>
+              </w:rPr>
+              <w:t>28-</w:t>
+            </w:r>
+            <w:r>
               <w:rPr>
                 <w:rFonts w:eastAsiaTheme="minorEastAsia"/>
                 <w:lang w:eastAsia="zh-CN"/>
               </w:rPr>
-            </w:pPr>
-            <w:r>
+              <w:t>Jul-2015</w:t>
+            </w:r>
+          </w:p>
+        </w:tc>
+        <w:tc>
+          <w:tcPr>
+            <w:tcW w:w="1710" w:type="dxa"/>
+            <w:vAlign w:val="center"/>
+          </w:tcPr>
+          <w:p>
+            <w:pPr>
+              <w:pStyle w:val="TableFont10L"/>
               <w:rPr>
                 <w:rFonts w:eastAsiaTheme="minorEastAsia"/>
                 <w:lang w:eastAsia="zh-CN"/>
               </w:rPr>
-              <w:t>Add Interrupt function</w:t>
-            </w:r>
-          </w:p>
+            </w:pPr>
+          </w:p>
+        </w:tc>
+        <w:tc>
+          <w:tcPr>
+            <w:tcW w:w="5465" w:type="dxa"/>
+            <w:vAlign w:val="center"/>
+          </w:tcPr>
           <w:p>
             <w:pPr>
               <w:pStyle w:val="TableFont10L"/>
+              <w:rPr>
+                <w:lang w:eastAsia="zh-CN"/>
+              </w:rPr>
+            </w:pPr>
+            <w:r>
+              <w:rPr>
+                <w:rFonts w:hint="eastAsia"/>
+                <w:lang w:eastAsia="zh-CN"/>
+              </w:rPr>
+              <w:t xml:space="preserve">Add </w:t>
+            </w:r>
+            <w:r>
+              <w:rPr>
+                <w:lang w:eastAsia="zh-CN"/>
+              </w:rPr>
+              <w:t>Section 5.5 Enclosure Signal Toggle Rates</w:t>
+            </w:r>
+          </w:p>
+        </w:tc>
+      </w:tr>
+      <w:tr>
+        <w:tc>
+          <w:tcPr>
+            <w:tcW w:w="630" w:type="dxa"/>
+            <w:vAlign w:val="center"/>
+          </w:tcPr>
+          <w:p>
+            <w:pPr>
+              <w:pStyle w:val="TableFont10L"/>
+              <w:jc w:val="center"/>
               <w:rPr>
                 <w:rFonts w:eastAsiaTheme="minorEastAsia"/>
                 <w:lang w:eastAsia="zh-CN"/>
@@ -941,10 +1070,85 @@
             </w:pPr>
             <w:r>
               <w:rPr>
+                <w:rFonts w:eastAsiaTheme="minorEastAsia" w:hint="eastAsia"/>
+                <w:lang w:eastAsia="zh-CN"/>
+              </w:rPr>
+              <w:t>0.4</w:t>
+            </w:r>
+          </w:p>
+        </w:tc>
+        <w:tc>
+          <w:tcPr>
+            <w:tcW w:w="1735" w:type="dxa"/>
+            <w:vAlign w:val="center"/>
+          </w:tcPr>
+          <w:p>
+            <w:pPr>
+              <w:pStyle w:val="TableFont10L"/>
+              <w:jc w:val="center"/>
+              <w:rPr>
                 <w:rFonts w:eastAsiaTheme="minorEastAsia"/>
                 <w:lang w:eastAsia="zh-CN"/>
               </w:rPr>
-              <w:t>Correct typo</w:t>
+            </w:pPr>
+            <w:r>
+              <w:rPr>
+                <w:rFonts w:eastAsiaTheme="minorEastAsia" w:hint="eastAsia"/>
+                <w:lang w:eastAsia="zh-CN"/>
+              </w:rPr>
+              <w:t>16-Aug-2015</w:t>
+            </w:r>
+          </w:p>
+        </w:tc>
+        <w:tc>
+          <w:tcPr>
+            <w:tcW w:w="1710" w:type="dxa"/>
+            <w:vAlign w:val="center"/>
+          </w:tcPr>
+          <w:p>
+            <w:pPr>
+              <w:pStyle w:val="TableFont10L"/>
+              <w:rPr>
+                <w:rFonts w:eastAsiaTheme="minorEastAsia"/>
+                <w:lang w:eastAsia="zh-CN"/>
+              </w:rPr>
+            </w:pPr>
+          </w:p>
+        </w:tc>
+        <w:tc>
+          <w:tcPr>
+            <w:tcW w:w="5465" w:type="dxa"/>
+            <w:vAlign w:val="center"/>
+          </w:tcPr>
+          <w:p>
+            <w:pPr>
+              <w:pStyle w:val="TableFont10L"/>
+              <w:rPr>
+                <w:lang w:eastAsia="zh-CN"/>
+              </w:rPr>
+            </w:pPr>
+            <w:r>
+              <w:rPr>
+                <w:rFonts w:hint="eastAsia"/>
+                <w:lang w:eastAsia="zh-CN"/>
+              </w:rPr>
+              <w:t xml:space="preserve">Add </w:t>
+            </w:r>
+            <w:proofErr w:type="spellStart"/>
+            <w:r>
+              <w:rPr>
+                <w:rFonts w:hint="eastAsia"/>
+                <w:lang w:eastAsia="zh-CN"/>
+              </w:rPr>
+              <w:t>Software_reset</w:t>
+            </w:r>
+            <w:proofErr w:type="spellEnd"/>
+            <w:r>
+              <w:rPr>
+                <w:rFonts w:hint="eastAsia"/>
+                <w:lang w:eastAsia="zh-CN"/>
+              </w:rPr>
+              <w:t xml:space="preserve"> register</w:t>
             </w:r>
           </w:p>
         </w:tc>
@@ -957,16 +1161,26 @@
           </w:tcPr>
           <w:p>
             <w:pPr>
-              <w:pStyle w:val="TableFont10"/>
+              <w:pStyle w:val="TableFont10L"/>
+              <w:jc w:val="center"/>
               <w:rPr>
                 <w:rFonts w:eastAsiaTheme="minorEastAsia"/>
+                <w:lang w:eastAsia="zh-CN"/>
               </w:rPr>
             </w:pPr>
             <w:r>
               <w:rPr>
                 <w:rFonts w:eastAsiaTheme="minorEastAsia" w:hint="eastAsia"/>
-              </w:rPr>
-              <w:t>0.3</w:t>
+                <w:lang w:eastAsia="zh-CN"/>
+              </w:rPr>
+              <w:t>0</w:t>
+            </w:r>
+            <w:r>
+              <w:rPr>
+                <w:rFonts w:eastAsiaTheme="minorEastAsia"/>
+                <w:lang w:eastAsia="zh-CN"/>
+              </w:rPr>
+              <w:t>.5</w:t>
             </w:r>
           </w:p>
         </w:tc>
@@ -989,14 +1203,14 @@
                 <w:rFonts w:eastAsiaTheme="minorEastAsia" w:hint="eastAsia"/>
                 <w:lang w:eastAsia="zh-CN"/>
               </w:rPr>
-              <w:t>28-</w:t>
+              <w:t>1</w:t>
             </w:r>
             <w:r>
               <w:rPr>
                 <w:rFonts w:eastAsiaTheme="minorEastAsia"/>
                 <w:lang w:eastAsia="zh-CN"/>
               </w:rPr>
-              <w:t>Jul-2015</w:t>
+              <w:t>8-Nov-2015</w:t>
             </w:r>
           </w:p>
         </w:tc>
@@ -1009,6 +1223,7 @@
             <w:pPr>
               <w:pStyle w:val="TableFont10L"/>
               <w:rPr>
+                <w:rFonts w:eastAsiaTheme="minorEastAsia"/>
                 <w:lang w:eastAsia="zh-CN"/>
               </w:rPr>
             </w:pPr>
@@ -1023,31 +1238,87 @@
             <w:pPr>
               <w:pStyle w:val="TableFont10L"/>
               <w:rPr>
+                <w:rFonts w:eastAsiaTheme="minorEastAsia" w:hint="eastAsia"/>
+                <w:lang w:eastAsia="zh-CN"/>
+              </w:rPr>
+            </w:pPr>
+            <w:r>
+              <w:rPr>
                 <w:rFonts w:eastAsiaTheme="minorEastAsia"/>
                 <w:lang w:eastAsia="zh-CN"/>
               </w:rPr>
-            </w:pPr>
-            <w:r>
-              <w:rPr>
-                <w:rFonts w:eastAsiaTheme="minorEastAsia" w:hint="eastAsia"/>
-                <w:lang w:eastAsia="zh-CN"/>
-              </w:rPr>
-              <w:t xml:space="preserve">Add </w:t>
+              <w:t>Correct typo</w:t>
             </w:r>
             <w:r>
               <w:rPr>
                 <w:rFonts w:eastAsiaTheme="minorEastAsia"/>
                 <w:lang w:eastAsia="zh-CN"/>
               </w:rPr>
-              <w:t xml:space="preserve">Section 5.5 </w:t>
-            </w:r>
-            <w:r>
+              <w:t xml:space="preserve"> and wrong description</w:t>
+            </w:r>
+          </w:p>
+        </w:tc>
+      </w:tr>
+      <w:tr>
+        <w:tc>
+          <w:tcPr>
+            <w:tcW w:w="630" w:type="dxa"/>
+            <w:vAlign w:val="center"/>
+          </w:tcPr>
+          <w:p>
+            <w:pPr>
+              <w:pStyle w:val="TableFont10L"/>
+              <w:jc w:val="center"/>
               <w:rPr>
                 <w:rFonts w:eastAsiaTheme="minorEastAsia"/>
                 <w:lang w:eastAsia="zh-CN"/>
               </w:rPr>
-              <w:t>Enclosure Signal Toggle Rates</w:t>
-            </w:r>
+            </w:pPr>
+          </w:p>
+        </w:tc>
+        <w:tc>
+          <w:tcPr>
+            <w:tcW w:w="1735" w:type="dxa"/>
+            <w:vAlign w:val="center"/>
+          </w:tcPr>
+          <w:p>
+            <w:pPr>
+              <w:pStyle w:val="TableFont10L"/>
+              <w:jc w:val="center"/>
+              <w:rPr>
+                <w:rFonts w:eastAsiaTheme="minorEastAsia"/>
+                <w:lang w:eastAsia="zh-CN"/>
+              </w:rPr>
+            </w:pPr>
+          </w:p>
+        </w:tc>
+        <w:tc>
+          <w:tcPr>
+            <w:tcW w:w="1710" w:type="dxa"/>
+            <w:vAlign w:val="center"/>
+          </w:tcPr>
+          <w:p>
+            <w:pPr>
+              <w:pStyle w:val="TableFont10L"/>
+              <w:rPr>
+                <w:rFonts w:eastAsiaTheme="minorEastAsia"/>
+                <w:lang w:eastAsia="zh-CN"/>
+              </w:rPr>
+            </w:pPr>
+          </w:p>
+        </w:tc>
+        <w:tc>
+          <w:tcPr>
+            <w:tcW w:w="5465" w:type="dxa"/>
+            <w:vAlign w:val="center"/>
+          </w:tcPr>
+          <w:p>
+            <w:pPr>
+              <w:pStyle w:val="TableFont10L"/>
+              <w:rPr>
+                <w:lang w:eastAsia="zh-CN"/>
+              </w:rPr>
+            </w:pPr>
           </w:p>
         </w:tc>
       </w:tr>
@@ -1059,17 +1330,13 @@
           </w:tcPr>
           <w:p>
             <w:pPr>
-              <w:pStyle w:val="TableFont10"/>
-              <w:rPr>
-                <w:rFonts w:eastAsiaTheme="minorEastAsia" w:hint="eastAsia"/>
-              </w:rPr>
-            </w:pPr>
-            <w:r>
-              <w:rPr>
-                <w:rFonts w:eastAsiaTheme="minorEastAsia" w:hint="eastAsia"/>
-              </w:rPr>
-              <w:t>0.4</w:t>
-            </w:r>
+              <w:pStyle w:val="TableFont10L"/>
+              <w:jc w:val="center"/>
+              <w:rPr>
+                <w:rFonts w:eastAsiaTheme="minorEastAsia"/>
+                <w:lang w:eastAsia="zh-CN"/>
+              </w:rPr>
+            </w:pPr>
           </w:p>
         </w:tc>
         <w:tc>
@@ -1086,13 +1353,6 @@
                 <w:lang w:eastAsia="zh-CN"/>
               </w:rPr>
             </w:pPr>
-            <w:r>
-              <w:rPr>
-                <w:rFonts w:eastAsiaTheme="minorEastAsia" w:hint="eastAsia"/>
-                <w:lang w:eastAsia="zh-CN"/>
-              </w:rPr>
-              <w:t>16-Aug-2015</w:t>
-            </w:r>
           </w:p>
         </w:tc>
         <w:tc>
@@ -1113,23 +1373,14 @@
         <w:tc>
           <w:tcPr>
             <w:tcW w:w="5465" w:type="dxa"/>
-            <w:vAlign w:val="center"/>
           </w:tcPr>
           <w:p>
             <w:pPr>
               <w:pStyle w:val="TableFont10L"/>
               <w:rPr>
-                <w:rFonts w:eastAsiaTheme="minorEastAsia" w:hint="eastAsia"/>
                 <w:lang w:eastAsia="zh-CN"/>
               </w:rPr>
             </w:pPr>
-            <w:r>
-              <w:rPr>
-                <w:rFonts w:eastAsiaTheme="minorEastAsia" w:hint="eastAsia"/>
-                <w:lang w:eastAsia="zh-CN"/>
-              </w:rPr>
-              <w:t>Add Software_reset register</w:t>
-            </w:r>
           </w:p>
         </w:tc>
       </w:tr>
@@ -1141,11 +1392,10 @@
           </w:tcPr>
           <w:p>
             <w:pPr>
-              <w:pStyle w:val="TableBodyRows"/>
+              <w:pStyle w:val="TableFont10L"/>
               <w:jc w:val="center"/>
               <w:rPr>
-                <w:rFonts w:cs="Tahoma"/>
-                <w:szCs w:val="18"/>
+                <w:rFonts w:eastAsiaTheme="minorEastAsia"/>
                 <w:lang w:eastAsia="zh-CN"/>
               </w:rPr>
             </w:pPr>
@@ -1158,11 +1408,10 @@
           </w:tcPr>
           <w:p>
             <w:pPr>
-              <w:pStyle w:val="TableBodyRows"/>
+              <w:pStyle w:val="TableFont10L"/>
               <w:jc w:val="center"/>
               <w:rPr>
-                <w:rFonts w:cs="Tahoma"/>
-                <w:szCs w:val="18"/>
+                <w:rFonts w:eastAsiaTheme="minorEastAsia"/>
                 <w:lang w:eastAsia="zh-CN"/>
               </w:rPr>
             </w:pPr>
@@ -1175,10 +1424,9 @@
           </w:tcPr>
           <w:p>
             <w:pPr>
-              <w:pStyle w:val="TableBodyRows"/>
-              <w:rPr>
-                <w:rFonts w:cs="Tahoma"/>
-                <w:szCs w:val="18"/>
+              <w:pStyle w:val="TableFont10L"/>
+              <w:rPr>
+                <w:rFonts w:eastAsiaTheme="minorEastAsia"/>
                 <w:lang w:eastAsia="zh-CN"/>
               </w:rPr>
             </w:pPr>
@@ -1187,14 +1435,11 @@
         <w:tc>
           <w:tcPr>
             <w:tcW w:w="5465" w:type="dxa"/>
-            <w:vAlign w:val="center"/>
-          </w:tcPr>
-          <w:p>
-            <w:pPr>
-              <w:pStyle w:val="TableBodyRows"/>
-              <w:rPr>
-                <w:rFonts w:cs="Tahoma"/>
-                <w:szCs w:val="18"/>
+          </w:tcPr>
+          <w:p>
+            <w:pPr>
+              <w:pStyle w:val="TableFont10L"/>
+              <w:rPr>
                 <w:lang w:eastAsia="zh-CN"/>
               </w:rPr>
             </w:pPr>
@@ -1205,15 +1450,13 @@
         <w:tc>
           <w:tcPr>
             <w:tcW w:w="630" w:type="dxa"/>
-            <w:vAlign w:val="center"/>
-          </w:tcPr>
-          <w:p>
-            <w:pPr>
-              <w:pStyle w:val="TableBodyRows"/>
+          </w:tcPr>
+          <w:p>
+            <w:pPr>
+              <w:pStyle w:val="TableFont10L"/>
               <w:jc w:val="center"/>
               <w:rPr>
-                <w:rFonts w:cs="Tahoma"/>
-                <w:szCs w:val="18"/>
+                <w:rFonts w:eastAsiaTheme="minorEastAsia"/>
                 <w:lang w:eastAsia="zh-CN"/>
               </w:rPr>
             </w:pPr>
@@ -1222,15 +1465,14 @@
         <w:tc>
           <w:tcPr>
             <w:tcW w:w="1735" w:type="dxa"/>
-            <w:vAlign w:val="center"/>
-          </w:tcPr>
-          <w:p>
-            <w:pPr>
-              <w:pStyle w:val="TableBodyRows"/>
+          </w:tcPr>
+          <w:p>
+            <w:pPr>
+              <w:pStyle w:val="TableFont10L"/>
               <w:jc w:val="center"/>
               <w:rPr>
-                <w:rFonts w:cs="Tahoma"/>
-                <w:szCs w:val="18"/>
+                <w:rFonts w:eastAsiaTheme="minorEastAsia"/>
+                <w:lang w:eastAsia="zh-CN"/>
               </w:rPr>
             </w:pPr>
           </w:p>
@@ -1238,14 +1480,13 @@
         <w:tc>
           <w:tcPr>
             <w:tcW w:w="1710" w:type="dxa"/>
-            <w:vAlign w:val="center"/>
-          </w:tcPr>
-          <w:p>
-            <w:pPr>
-              <w:pStyle w:val="TableBodyRows"/>
-              <w:rPr>
-                <w:rFonts w:cs="Tahoma"/>
-                <w:szCs w:val="18"/>
+          </w:tcPr>
+          <w:p>
+            <w:pPr>
+              <w:pStyle w:val="TableFont10L"/>
+              <w:rPr>
+                <w:rFonts w:eastAsiaTheme="minorEastAsia"/>
+                <w:lang w:eastAsia="zh-CN"/>
               </w:rPr>
             </w:pPr>
           </w:p>
@@ -1253,15 +1494,11 @@
         <w:tc>
           <w:tcPr>
             <w:tcW w:w="5465" w:type="dxa"/>
-            <w:vAlign w:val="center"/>
-          </w:tcPr>
-          <w:p>
-            <w:pPr>
-              <w:pStyle w:val="TableBodyRows"/>
-              <w:jc w:val="both"/>
-              <w:rPr>
-                <w:rFonts w:cs="Tahoma"/>
-                <w:szCs w:val="18"/>
+          </w:tcPr>
+          <w:p>
+            <w:pPr>
+              <w:pStyle w:val="TableFont10L"/>
+              <w:rPr>
                 <w:lang w:eastAsia="zh-CN"/>
               </w:rPr>
             </w:pPr>
@@ -1272,15 +1509,13 @@
         <w:tc>
           <w:tcPr>
             <w:tcW w:w="630" w:type="dxa"/>
-            <w:vAlign w:val="center"/>
-          </w:tcPr>
-          <w:p>
-            <w:pPr>
-              <w:pStyle w:val="TableBodyRows"/>
+          </w:tcPr>
+          <w:p>
+            <w:pPr>
+              <w:pStyle w:val="TableFont10L"/>
               <w:jc w:val="center"/>
               <w:rPr>
-                <w:rFonts w:cs="Tahoma"/>
-                <w:szCs w:val="18"/>
+                <w:rFonts w:eastAsiaTheme="minorEastAsia"/>
                 <w:lang w:eastAsia="zh-CN"/>
               </w:rPr>
             </w:pPr>
@@ -1289,15 +1524,14 @@
         <w:tc>
           <w:tcPr>
             <w:tcW w:w="1735" w:type="dxa"/>
-            <w:vAlign w:val="center"/>
-          </w:tcPr>
-          <w:p>
-            <w:pPr>
-              <w:pStyle w:val="TableBodyRows"/>
+          </w:tcPr>
+          <w:p>
+            <w:pPr>
+              <w:pStyle w:val="TableFont10L"/>
               <w:jc w:val="center"/>
               <w:rPr>
-                <w:rFonts w:cs="Tahoma"/>
-                <w:szCs w:val="18"/>
+                <w:rFonts w:eastAsiaTheme="minorEastAsia"/>
+                <w:lang w:eastAsia="zh-CN"/>
               </w:rPr>
             </w:pPr>
           </w:p>
@@ -1305,14 +1539,13 @@
         <w:tc>
           <w:tcPr>
             <w:tcW w:w="1710" w:type="dxa"/>
-            <w:vAlign w:val="center"/>
-          </w:tcPr>
-          <w:p>
-            <w:pPr>
-              <w:pStyle w:val="TableBodyRows"/>
-              <w:rPr>
-                <w:rFonts w:cs="Tahoma"/>
-                <w:szCs w:val="18"/>
+          </w:tcPr>
+          <w:p>
+            <w:pPr>
+              <w:pStyle w:val="TableFont10L"/>
+              <w:rPr>
+                <w:rFonts w:eastAsiaTheme="minorEastAsia"/>
+                <w:lang w:eastAsia="zh-CN"/>
               </w:rPr>
             </w:pPr>
           </w:p>
@@ -1323,10 +1556,8 @@
           </w:tcPr>
           <w:p>
             <w:pPr>
-              <w:pStyle w:val="TableBodyRows"/>
-              <w:rPr>
-                <w:rFonts w:cs="Tahoma"/>
-                <w:szCs w:val="18"/>
+              <w:pStyle w:val="TableFont10L"/>
+              <w:rPr>
                 <w:lang w:eastAsia="zh-CN"/>
               </w:rPr>
             </w:pPr>
@@ -1337,15 +1568,14 @@
         <w:tc>
           <w:tcPr>
             <w:tcW w:w="630" w:type="dxa"/>
-            <w:vAlign w:val="center"/>
-          </w:tcPr>
-          <w:p>
-            <w:pPr>
-              <w:pStyle w:val="TableBodyRows"/>
+          </w:tcPr>
+          <w:p>
+            <w:pPr>
+              <w:pStyle w:val="TableFont10L"/>
               <w:jc w:val="center"/>
               <w:rPr>
-                <w:rFonts w:cs="Tahoma"/>
-                <w:szCs w:val="18"/>
+                <w:rFonts w:eastAsiaTheme="minorEastAsia"/>
+                <w:lang w:eastAsia="zh-CN"/>
               </w:rPr>
             </w:pPr>
           </w:p>
@@ -1353,15 +1583,14 @@
         <w:tc>
           <w:tcPr>
             <w:tcW w:w="1735" w:type="dxa"/>
-            <w:vAlign w:val="center"/>
-          </w:tcPr>
-          <w:p>
-            <w:pPr>
-              <w:pStyle w:val="TableBodyRows"/>
+          </w:tcPr>
+          <w:p>
+            <w:pPr>
+              <w:pStyle w:val="TableFont10L"/>
               <w:jc w:val="center"/>
               <w:rPr>
-                <w:rFonts w:cs="Tahoma"/>
-                <w:szCs w:val="18"/>
+                <w:rFonts w:eastAsiaTheme="minorEastAsia"/>
+                <w:lang w:eastAsia="zh-CN"/>
               </w:rPr>
             </w:pPr>
           </w:p>
@@ -1369,14 +1598,13 @@
         <w:tc>
           <w:tcPr>
             <w:tcW w:w="1710" w:type="dxa"/>
-            <w:vAlign w:val="center"/>
-          </w:tcPr>
-          <w:p>
-            <w:pPr>
-              <w:pStyle w:val="TableBodyRows"/>
-              <w:rPr>
-                <w:rFonts w:cs="Tahoma"/>
-                <w:szCs w:val="18"/>
+          </w:tcPr>
+          <w:p>
+            <w:pPr>
+              <w:pStyle w:val="TableFont10L"/>
+              <w:rPr>
+                <w:rFonts w:eastAsiaTheme="minorEastAsia"/>
+                <w:lang w:eastAsia="zh-CN"/>
               </w:rPr>
             </w:pPr>
           </w:p>
@@ -1387,191 +1615,9 @@
           </w:tcPr>
           <w:p>
             <w:pPr>
-              <w:pStyle w:val="TableBodyRows"/>
-              <w:rPr>
-                <w:rFonts w:cs="Tahoma"/>
-                <w:szCs w:val="18"/>
+              <w:pStyle w:val="TableFont10L"/>
+              <w:rPr>
                 <w:lang w:eastAsia="zh-CN"/>
-              </w:rPr>
-            </w:pPr>
-          </w:p>
-        </w:tc>
-      </w:tr>
-      <w:tr>
-        <w:tc>
-          <w:tcPr>
-            <w:tcW w:w="630" w:type="dxa"/>
-          </w:tcPr>
-          <w:p>
-            <w:pPr>
-              <w:pStyle w:val="TableBodyRows"/>
-              <w:jc w:val="center"/>
-              <w:rPr>
-                <w:rFonts w:cs="Tahoma"/>
-                <w:szCs w:val="18"/>
-              </w:rPr>
-            </w:pPr>
-          </w:p>
-        </w:tc>
-        <w:tc>
-          <w:tcPr>
-            <w:tcW w:w="1735" w:type="dxa"/>
-          </w:tcPr>
-          <w:p>
-            <w:pPr>
-              <w:pStyle w:val="TableBodyRows"/>
-              <w:jc w:val="center"/>
-              <w:rPr>
-                <w:rFonts w:cs="Tahoma"/>
-                <w:szCs w:val="18"/>
-              </w:rPr>
-            </w:pPr>
-          </w:p>
-        </w:tc>
-        <w:tc>
-          <w:tcPr>
-            <w:tcW w:w="1710" w:type="dxa"/>
-          </w:tcPr>
-          <w:p>
-            <w:pPr>
-              <w:pStyle w:val="TableBodyRows"/>
-              <w:rPr>
-                <w:rFonts w:cs="Tahoma"/>
-                <w:szCs w:val="18"/>
-              </w:rPr>
-            </w:pPr>
-          </w:p>
-        </w:tc>
-        <w:tc>
-          <w:tcPr>
-            <w:tcW w:w="5465" w:type="dxa"/>
-          </w:tcPr>
-          <w:p>
-            <w:pPr>
-              <w:pStyle w:val="TableBodyRows"/>
-              <w:rPr>
-                <w:rFonts w:cs="Tahoma"/>
-                <w:szCs w:val="18"/>
-              </w:rPr>
-            </w:pPr>
-          </w:p>
-        </w:tc>
-      </w:tr>
-      <w:tr>
-        <w:tc>
-          <w:tcPr>
-            <w:tcW w:w="630" w:type="dxa"/>
-          </w:tcPr>
-          <w:p>
-            <w:pPr>
-              <w:pStyle w:val="TableBodyRows"/>
-              <w:jc w:val="center"/>
-              <w:rPr>
-                <w:rFonts w:cs="Tahoma"/>
-                <w:szCs w:val="18"/>
-              </w:rPr>
-            </w:pPr>
-          </w:p>
-        </w:tc>
-        <w:tc>
-          <w:tcPr>
-            <w:tcW w:w="1735" w:type="dxa"/>
-          </w:tcPr>
-          <w:p>
-            <w:pPr>
-              <w:pStyle w:val="TableBodyRows"/>
-              <w:jc w:val="center"/>
-              <w:rPr>
-                <w:rFonts w:cs="Tahoma"/>
-                <w:szCs w:val="18"/>
-              </w:rPr>
-            </w:pPr>
-          </w:p>
-        </w:tc>
-        <w:tc>
-          <w:tcPr>
-            <w:tcW w:w="1710" w:type="dxa"/>
-          </w:tcPr>
-          <w:p>
-            <w:pPr>
-              <w:pStyle w:val="TableBodyRows"/>
-              <w:rPr>
-                <w:rFonts w:cs="Tahoma"/>
-                <w:szCs w:val="18"/>
-              </w:rPr>
-            </w:pPr>
-          </w:p>
-        </w:tc>
-        <w:tc>
-          <w:tcPr>
-            <w:tcW w:w="5465" w:type="dxa"/>
-          </w:tcPr>
-          <w:p>
-            <w:pPr>
-              <w:pStyle w:val="TableBodyRows"/>
-              <w:rPr>
-                <w:rFonts w:cs="Tahoma"/>
-                <w:szCs w:val="18"/>
-              </w:rPr>
-            </w:pPr>
-          </w:p>
-        </w:tc>
-      </w:tr>
-      <w:tr>
-        <w:tc>
-          <w:tcPr>
-            <w:tcW w:w="630" w:type="dxa"/>
-          </w:tcPr>
-          <w:p>
-            <w:pPr>
-              <w:pStyle w:val="TableBodyRows"/>
-              <w:jc w:val="center"/>
-              <w:rPr>
-                <w:rFonts w:cs="Tahoma"/>
-                <w:szCs w:val="18"/>
-              </w:rPr>
-            </w:pPr>
-          </w:p>
-        </w:tc>
-        <w:tc>
-          <w:tcPr>
-            <w:tcW w:w="1735" w:type="dxa"/>
-          </w:tcPr>
-          <w:p>
-            <w:pPr>
-              <w:pStyle w:val="TableBodyRows"/>
-              <w:jc w:val="center"/>
-              <w:rPr>
-                <w:rFonts w:cs="Tahoma"/>
-                <w:szCs w:val="18"/>
-              </w:rPr>
-            </w:pPr>
-          </w:p>
-        </w:tc>
-        <w:tc>
-          <w:tcPr>
-            <w:tcW w:w="1710" w:type="dxa"/>
-          </w:tcPr>
-          <w:p>
-            <w:pPr>
-              <w:pStyle w:val="TableBodyRows"/>
-              <w:rPr>
-                <w:rFonts w:cs="Tahoma"/>
-                <w:szCs w:val="18"/>
-              </w:rPr>
-            </w:pPr>
-          </w:p>
-        </w:tc>
-        <w:tc>
-          <w:tcPr>
-            <w:tcW w:w="5465" w:type="dxa"/>
-          </w:tcPr>
-          <w:p>
-            <w:pPr>
-              <w:pStyle w:val="TableBodyRows"/>
-              <w:rPr>
-                <w:rFonts w:cs="Tahoma"/>
-                <w:szCs w:val="18"/>
               </w:rPr>
             </w:pPr>
           </w:p>
@@ -1885,7 +1931,7 @@
       <w:r>
         <w:fldChar w:fldCharType="separate"/>
       </w:r>
-      <w:hyperlink w:anchor="_Toc425875800" w:history="1">
+      <w:hyperlink w:anchor="_Toc435650229" w:history="1">
         <w:r>
           <w:rPr>
             <w:rStyle w:val="a6"/>
@@ -1930,7 +1976,7 @@
             <w:noProof/>
             <w:webHidden/>
           </w:rPr>
-          <w:instrText xml:space="preserve"> PAGEREF _Toc425875800 \h </w:instrText>
+          <w:instrText xml:space="preserve"> PAGEREF _Toc435650229 \h </w:instrText>
         </w:r>
         <w:r>
           <w:rPr>
@@ -1977,7 +2023,7 @@
           <w:lang w:eastAsia="zh-CN"/>
         </w:rPr>
       </w:pPr>
-      <w:hyperlink w:anchor="_Toc425875801" w:history="1">
+      <w:hyperlink w:anchor="_Toc435650230" w:history="1">
         <w:r>
           <w:rPr>
             <w:rStyle w:val="a6"/>
@@ -2022,7 +2068,7 @@
             <w:noProof/>
             <w:webHidden/>
           </w:rPr>
-          <w:instrText xml:space="preserve"> PAGEREF _Toc425875801 \h </w:instrText>
+          <w:instrText xml:space="preserve"> PAGEREF _Toc435650230 \h </w:instrText>
         </w:r>
         <w:r>
           <w:rPr>
@@ -2069,7 +2115,7 @@
           <w:lang w:eastAsia="zh-CN"/>
         </w:rPr>
       </w:pPr>
-      <w:hyperlink w:anchor="_Toc425875802" w:history="1">
+      <w:hyperlink w:anchor="_Toc435650231" w:history="1">
         <w:r>
           <w:rPr>
             <w:rStyle w:val="a6"/>
@@ -2116,7 +2162,7 @@
             <w:noProof/>
             <w:webHidden/>
           </w:rPr>
-          <w:instrText xml:space="preserve"> PAGEREF _Toc425875802 \h </w:instrText>
+          <w:instrText xml:space="preserve"> PAGEREF _Toc435650231 \h </w:instrText>
         </w:r>
         <w:r>
           <w:rPr>
@@ -2163,7 +2209,7 @@
           <w:lang w:eastAsia="zh-CN"/>
         </w:rPr>
       </w:pPr>
-      <w:hyperlink w:anchor="_Toc425875803" w:history="1">
+      <w:hyperlink w:anchor="_Toc435650232" w:history="1">
         <w:r>
           <w:rPr>
             <w:rStyle w:val="a6"/>
@@ -2208,7 +2254,7 @@
             <w:noProof/>
             <w:webHidden/>
           </w:rPr>
-          <w:instrText xml:space="preserve"> PAGEREF _Toc425875803 \h </w:instrText>
+          <w:instrText xml:space="preserve"> PAGEREF _Toc435650232 \h </w:instrText>
         </w:r>
         <w:r>
           <w:rPr>
@@ -2251,7 +2297,7 @@
           <w:lang w:eastAsia="zh-CN"/>
         </w:rPr>
       </w:pPr>
-      <w:hyperlink w:anchor="_Toc425875804" w:history="1">
+      <w:hyperlink w:anchor="_Toc435650233" w:history="1">
         <w:r>
           <w:rPr>
             <w:rStyle w:val="a6"/>
@@ -2296,7 +2342,7 @@
             <w:noProof/>
             <w:webHidden/>
           </w:rPr>
-          <w:instrText xml:space="preserve"> PAGEREF _Toc425875804 \h </w:instrText>
+          <w:instrText xml:space="preserve"> PAGEREF _Toc435650233 \h </w:instrText>
         </w:r>
         <w:r>
           <w:rPr>
@@ -2343,7 +2389,7 @@
           <w:lang w:eastAsia="zh-CN"/>
         </w:rPr>
       </w:pPr>
-      <w:hyperlink w:anchor="_Toc425875805" w:history="1">
+      <w:hyperlink w:anchor="_Toc435650234" w:history="1">
         <w:r>
           <w:rPr>
             <w:rStyle w:val="a6"/>
@@ -2388,7 +2434,7 @@
             <w:noProof/>
             <w:webHidden/>
           </w:rPr>
-          <w:instrText xml:space="preserve"> PAGEREF _Toc425875805 \h </w:instrText>
+          <w:instrText xml:space="preserve"> PAGEREF _Toc435650234 \h </w:instrText>
         </w:r>
         <w:r>
           <w:rPr>
@@ -2435,7 +2481,7 @@
           <w:lang w:eastAsia="zh-CN"/>
         </w:rPr>
       </w:pPr>
-      <w:hyperlink w:anchor="_Toc425875806" w:history="1">
+      <w:hyperlink w:anchor="_Toc435650235" w:history="1">
         <w:r>
           <w:rPr>
             <w:rStyle w:val="a6"/>
@@ -2482,7 +2528,7 @@
             <w:noProof/>
             <w:webHidden/>
           </w:rPr>
-          <w:instrText xml:space="preserve"> PAGEREF _Toc425875806 \h </w:instrText>
+          <w:instrText xml:space="preserve"> PAGEREF _Toc435650235 \h </w:instrText>
         </w:r>
         <w:r>
           <w:rPr>
@@ -2529,7 +2575,7 @@
           <w:lang w:eastAsia="zh-CN"/>
         </w:rPr>
       </w:pPr>
-      <w:hyperlink w:anchor="_Toc425875807" w:history="1">
+      <w:hyperlink w:anchor="_Toc435650236" w:history="1">
         <w:r>
           <w:rPr>
             <w:rStyle w:val="a6"/>
@@ -2576,7 +2622,7 @@
             <w:noProof/>
             <w:webHidden/>
           </w:rPr>
-          <w:instrText xml:space="preserve"> PAGEREF _Toc425875807 \h </w:instrText>
+          <w:instrText xml:space="preserve"> PAGEREF _Toc435650236 \h </w:instrText>
         </w:r>
         <w:r>
           <w:rPr>
@@ -2623,7 +2669,7 @@
           <w:lang w:eastAsia="zh-CN"/>
         </w:rPr>
       </w:pPr>
-      <w:hyperlink w:anchor="_Toc425875808" w:history="1">
+      <w:hyperlink w:anchor="_Toc435650237" w:history="1">
         <w:r>
           <w:rPr>
             <w:rStyle w:val="a6"/>
@@ -2670,7 +2716,7 @@
             <w:noProof/>
             <w:webHidden/>
           </w:rPr>
-          <w:instrText xml:space="preserve"> PAGEREF _Toc425875808 \h </w:instrText>
+          <w:instrText xml:space="preserve"> PAGEREF _Toc435650237 \h </w:instrText>
         </w:r>
         <w:r>
           <w:rPr>
@@ -2713,7 +2759,7 @@
           <w:lang w:eastAsia="zh-CN"/>
         </w:rPr>
       </w:pPr>
-      <w:hyperlink w:anchor="_Toc425875809" w:history="1">
+      <w:hyperlink w:anchor="_Toc435650238" w:history="1">
         <w:r>
           <w:rPr>
             <w:rStyle w:val="a6"/>
@@ -2758,7 +2804,7 @@
             <w:noProof/>
             <w:webHidden/>
           </w:rPr>
-          <w:instrText xml:space="preserve"> PAGEREF _Toc425875809 \h </w:instrText>
+          <w:instrText xml:space="preserve"> PAGEREF _Toc435650238 \h </w:instrText>
         </w:r>
         <w:r>
           <w:rPr>
@@ -2805,7 +2851,7 @@
           <w:lang w:eastAsia="zh-CN"/>
         </w:rPr>
       </w:pPr>
-      <w:hyperlink w:anchor="_Toc425875810" w:history="1">
+      <w:hyperlink w:anchor="_Toc435650239" w:history="1">
         <w:r>
           <w:rPr>
             <w:rStyle w:val="a6"/>
@@ -2850,7 +2896,7 @@
             <w:noProof/>
             <w:webHidden/>
           </w:rPr>
-          <w:instrText xml:space="preserve"> PAGEREF _Toc425875810 \h </w:instrText>
+          <w:instrText xml:space="preserve"> PAGEREF _Toc435650239 \h </w:instrText>
         </w:r>
         <w:r>
           <w:rPr>
@@ -2897,7 +2943,7 @@
           <w:lang w:eastAsia="zh-CN"/>
         </w:rPr>
       </w:pPr>
-      <w:hyperlink w:anchor="_Toc425875811" w:history="1">
+      <w:hyperlink w:anchor="_Toc435650240" w:history="1">
         <w:r>
           <w:rPr>
             <w:rStyle w:val="a6"/>
@@ -2942,7 +2988,7 @@
             <w:noProof/>
             <w:webHidden/>
           </w:rPr>
-          <w:instrText xml:space="preserve"> PAGEREF _Toc425875811 \h </w:instrText>
+          <w:instrText xml:space="preserve"> PAGEREF _Toc435650240 \h </w:instrText>
         </w:r>
         <w:r>
           <w:rPr>
@@ -2989,7 +3035,7 @@
           <w:lang w:eastAsia="zh-CN"/>
         </w:rPr>
       </w:pPr>
-      <w:hyperlink w:anchor="_Toc425875812" w:history="1">
+      <w:hyperlink w:anchor="_Toc435650241" w:history="1">
         <w:r>
           <w:rPr>
             <w:rStyle w:val="a6"/>
@@ -3034,7 +3080,7 @@
             <w:noProof/>
             <w:webHidden/>
           </w:rPr>
-          <w:instrText xml:space="preserve"> PAGEREF _Toc425875812 \h </w:instrText>
+          <w:instrText xml:space="preserve"> PAGEREF _Toc435650241 \h </w:instrText>
         </w:r>
         <w:r>
           <w:rPr>
@@ -3081,7 +3127,7 @@
           <w:lang w:eastAsia="zh-CN"/>
         </w:rPr>
       </w:pPr>
-      <w:hyperlink w:anchor="_Toc425875813" w:history="1">
+      <w:hyperlink w:anchor="_Toc435650242" w:history="1">
         <w:r>
           <w:rPr>
             <w:rStyle w:val="a6"/>
@@ -3126,7 +3172,7 @@
             <w:noProof/>
             <w:webHidden/>
           </w:rPr>
-          <w:instrText xml:space="preserve"> PAGEREF _Toc425875813 \h </w:instrText>
+          <w:instrText xml:space="preserve"> PAGEREF _Toc435650242 \h </w:instrText>
         </w:r>
         <w:r>
           <w:rPr>
@@ -3173,7 +3219,7 @@
           <w:lang w:eastAsia="zh-CN"/>
         </w:rPr>
       </w:pPr>
-      <w:hyperlink w:anchor="_Toc425875814" w:history="1">
+      <w:hyperlink w:anchor="_Toc435650243" w:history="1">
         <w:r>
           <w:rPr>
             <w:rStyle w:val="a6"/>
@@ -3218,7 +3264,7 @@
             <w:noProof/>
             <w:webHidden/>
           </w:rPr>
-          <w:instrText xml:space="preserve"> PAGEREF _Toc425875814 \h </w:instrText>
+          <w:instrText xml:space="preserve"> PAGEREF _Toc435650243 \h </w:instrText>
         </w:r>
         <w:r>
           <w:rPr>
@@ -3265,7 +3311,7 @@
           <w:lang w:eastAsia="zh-CN"/>
         </w:rPr>
       </w:pPr>
-      <w:hyperlink w:anchor="_Toc425875815" w:history="1">
+      <w:hyperlink w:anchor="_Toc435650244" w:history="1">
         <w:r>
           <w:rPr>
             <w:rStyle w:val="a6"/>
@@ -3310,7 +3356,7 @@
             <w:noProof/>
             <w:webHidden/>
           </w:rPr>
-          <w:instrText xml:space="preserve"> PAGEREF _Toc425875815 \h </w:instrText>
+          <w:instrText xml:space="preserve"> PAGEREF _Toc435650244 \h </w:instrText>
         </w:r>
         <w:r>
           <w:rPr>
@@ -3353,7 +3399,7 @@
           <w:lang w:eastAsia="zh-CN"/>
         </w:rPr>
       </w:pPr>
-      <w:hyperlink w:anchor="_Toc425875816" w:history="1">
+      <w:hyperlink w:anchor="_Toc435650245" w:history="1">
         <w:r>
           <w:rPr>
             <w:rStyle w:val="a6"/>
@@ -3399,7 +3445,7 @@
             <w:noProof/>
             <w:webHidden/>
           </w:rPr>
-          <w:instrText xml:space="preserve"> PAGEREF _Toc425875816 \h </w:instrText>
+          <w:instrText xml:space="preserve"> PAGEREF _Toc435650245 \h </w:instrText>
         </w:r>
         <w:r>
           <w:rPr>
@@ -3446,7 +3492,7 @@
           <w:lang w:eastAsia="zh-CN"/>
         </w:rPr>
       </w:pPr>
-      <w:hyperlink w:anchor="_Toc425875817" w:history="1">
+      <w:hyperlink w:anchor="_Toc435650246" w:history="1">
         <w:r>
           <w:rPr>
             <w:rStyle w:val="a6"/>
@@ -3492,7 +3538,7 @@
             <w:noProof/>
             <w:webHidden/>
           </w:rPr>
-          <w:instrText xml:space="preserve"> PAGEREF _Toc425875817 \h </w:instrText>
+          <w:instrText xml:space="preserve"> PAGEREF _Toc435650246 \h </w:instrText>
         </w:r>
         <w:r>
           <w:rPr>
@@ -3539,7 +3585,7 @@
           <w:lang w:eastAsia="zh-CN"/>
         </w:rPr>
       </w:pPr>
-      <w:hyperlink w:anchor="_Toc425875818" w:history="1">
+      <w:hyperlink w:anchor="_Toc435650247" w:history="1">
         <w:r>
           <w:rPr>
             <w:rStyle w:val="a6"/>
@@ -3584,7 +3630,7 @@
             <w:noProof/>
             <w:webHidden/>
           </w:rPr>
-          <w:instrText xml:space="preserve"> PAGEREF _Toc425875818 \h </w:instrText>
+          <w:instrText xml:space="preserve"> PAGEREF _Toc435650247 \h </w:instrText>
         </w:r>
         <w:r>
           <w:rPr>
@@ -3631,7 +3677,7 @@
           <w:lang w:eastAsia="zh-CN"/>
         </w:rPr>
       </w:pPr>
-      <w:hyperlink w:anchor="_Toc425875819" w:history="1">
+      <w:hyperlink w:anchor="_Toc435650248" w:history="1">
         <w:r>
           <w:rPr>
             <w:rStyle w:val="a6"/>
@@ -3676,7 +3722,7 @@
             <w:noProof/>
             <w:webHidden/>
           </w:rPr>
-          <w:instrText xml:space="preserve"> PAGEREF _Toc425875819 \h </w:instrText>
+          <w:instrText xml:space="preserve"> PAGEREF _Toc435650248 \h </w:instrText>
         </w:r>
         <w:r>
           <w:rPr>
@@ -3719,7 +3765,7 @@
           <w:lang w:eastAsia="zh-CN"/>
         </w:rPr>
       </w:pPr>
-      <w:hyperlink w:anchor="_Toc425875820" w:history="1">
+      <w:hyperlink w:anchor="_Toc435650249" w:history="1">
         <w:r>
           <w:rPr>
             <w:rStyle w:val="a6"/>
@@ -3764,7 +3810,7 @@
             <w:noProof/>
             <w:webHidden/>
           </w:rPr>
-          <w:instrText xml:space="preserve"> PAGEREF _Toc425875820 \h </w:instrText>
+          <w:instrText xml:space="preserve"> PAGEREF _Toc435650249 \h </w:instrText>
         </w:r>
         <w:r>
           <w:rPr>
@@ -3811,7 +3857,7 @@
           <w:lang w:eastAsia="zh-CN"/>
         </w:rPr>
       </w:pPr>
-      <w:hyperlink w:anchor="_Toc425875821" w:history="1">
+      <w:hyperlink w:anchor="_Toc435650250" w:history="1">
         <w:r>
           <w:rPr>
             <w:rStyle w:val="a6"/>
@@ -3857,7 +3903,7 @@
             <w:noProof/>
             <w:webHidden/>
           </w:rPr>
-          <w:instrText xml:space="preserve"> PAGEREF _Toc425875821 \h </w:instrText>
+          <w:instrText xml:space="preserve"> PAGEREF _Toc435650250 \h </w:instrText>
         </w:r>
         <w:r>
           <w:rPr>
@@ -3904,7 +3950,7 @@
           <w:lang w:eastAsia="zh-CN"/>
         </w:rPr>
       </w:pPr>
-      <w:hyperlink w:anchor="_Toc425875822" w:history="1">
+      <w:hyperlink w:anchor="_Toc435650251" w:history="1">
         <w:r>
           <w:rPr>
             <w:rStyle w:val="a6"/>
@@ -3949,7 +3995,7 @@
             <w:noProof/>
             <w:webHidden/>
           </w:rPr>
-          <w:instrText xml:space="preserve"> PAGEREF _Toc425875822 \h </w:instrText>
+          <w:instrText xml:space="preserve"> PAGEREF _Toc435650251 \h </w:instrText>
         </w:r>
         <w:r>
           <w:rPr>
@@ -3996,7 +4042,7 @@
           <w:lang w:eastAsia="zh-CN"/>
         </w:rPr>
       </w:pPr>
-      <w:hyperlink w:anchor="_Toc425875823" w:history="1">
+      <w:hyperlink w:anchor="_Toc435650252" w:history="1">
         <w:r>
           <w:rPr>
             <w:rStyle w:val="a6"/>
@@ -4041,7 +4087,7 @@
             <w:noProof/>
             <w:webHidden/>
           </w:rPr>
-          <w:instrText xml:space="preserve"> PAGEREF _Toc425875823 \h </w:instrText>
+          <w:instrText xml:space="preserve"> PAGEREF _Toc435650252 \h </w:instrText>
         </w:r>
         <w:r>
           <w:rPr>
@@ -4088,7 +4134,7 @@
           <w:lang w:eastAsia="zh-CN"/>
         </w:rPr>
       </w:pPr>
-      <w:hyperlink w:anchor="_Toc425875824" w:history="1">
+      <w:hyperlink w:anchor="_Toc435650253" w:history="1">
         <w:r>
           <w:rPr>
             <w:rStyle w:val="a6"/>
@@ -4133,7 +4179,7 @@
             <w:noProof/>
             <w:webHidden/>
           </w:rPr>
-          <w:instrText xml:space="preserve"> PAGEREF _Toc425875824 \h </w:instrText>
+          <w:instrText xml:space="preserve"> PAGEREF _Toc435650253 \h </w:instrText>
         </w:r>
         <w:r>
           <w:rPr>
@@ -4180,7 +4226,7 @@
           <w:lang w:eastAsia="zh-CN"/>
         </w:rPr>
       </w:pPr>
-      <w:hyperlink w:anchor="_Toc425875825" w:history="1">
+      <w:hyperlink w:anchor="_Toc435650254" w:history="1">
         <w:r>
           <w:rPr>
             <w:rStyle w:val="a6"/>
@@ -4225,7 +4271,7 @@
             <w:noProof/>
             <w:webHidden/>
           </w:rPr>
-          <w:instrText xml:space="preserve"> PAGEREF _Toc425875825 \h </w:instrText>
+          <w:instrText xml:space="preserve"> PAGEREF _Toc435650254 \h </w:instrText>
         </w:r>
         <w:r>
           <w:rPr>
@@ -4272,7 +4318,7 @@
           <w:lang w:eastAsia="zh-CN"/>
         </w:rPr>
       </w:pPr>
-      <w:hyperlink w:anchor="_Toc425875826" w:history="1">
+      <w:hyperlink w:anchor="_Toc435650255" w:history="1">
         <w:r>
           <w:rPr>
             <w:rStyle w:val="a6"/>
@@ -4317,7 +4363,7 @@
             <w:noProof/>
             <w:webHidden/>
           </w:rPr>
-          <w:instrText xml:space="preserve"> PAGEREF _Toc425875826 \h </w:instrText>
+          <w:instrText xml:space="preserve"> PAGEREF _Toc435650255 \h </w:instrText>
         </w:r>
         <w:r>
           <w:rPr>
@@ -4364,7 +4410,7 @@
           <w:lang w:eastAsia="zh-CN"/>
         </w:rPr>
       </w:pPr>
-      <w:hyperlink w:anchor="_Toc425875827" w:history="1">
+      <w:hyperlink w:anchor="_Toc435650256" w:history="1">
         <w:r>
           <w:rPr>
             <w:rStyle w:val="a6"/>
@@ -4411,7 +4457,7 @@
             <w:noProof/>
             <w:webHidden/>
           </w:rPr>
-          <w:instrText xml:space="preserve"> PAGEREF _Toc425875827 \h </w:instrText>
+          <w:instrText xml:space="preserve"> PAGEREF _Toc435650256 \h </w:instrText>
         </w:r>
         <w:r>
           <w:rPr>
@@ -4458,7 +4504,7 @@
           <w:lang w:eastAsia="zh-CN"/>
         </w:rPr>
       </w:pPr>
-      <w:hyperlink w:anchor="_Toc425875828" w:history="1">
+      <w:hyperlink w:anchor="_Toc435650257" w:history="1">
         <w:r>
           <w:rPr>
             <w:rStyle w:val="a6"/>
@@ -4505,7 +4551,7 @@
             <w:noProof/>
             <w:webHidden/>
           </w:rPr>
-          <w:instrText xml:space="preserve"> PAGEREF _Toc425875828 \h </w:instrText>
+          <w:instrText xml:space="preserve"> PAGEREF _Toc435650257 \h </w:instrText>
         </w:r>
         <w:r>
           <w:rPr>
@@ -4548,7 +4594,7 @@
           <w:lang w:eastAsia="zh-CN"/>
         </w:rPr>
       </w:pPr>
-      <w:hyperlink w:anchor="_Toc425875829" w:history="1">
+      <w:hyperlink w:anchor="_Toc435650258" w:history="1">
         <w:r>
           <w:rPr>
             <w:rStyle w:val="a6"/>
@@ -4593,7 +4639,7 @@
             <w:noProof/>
             <w:webHidden/>
           </w:rPr>
-          <w:instrText xml:space="preserve"> PAGEREF _Toc425875829 \h </w:instrText>
+          <w:instrText xml:space="preserve"> PAGEREF _Toc435650258 \h </w:instrText>
         </w:r>
         <w:r>
           <w:rPr>
@@ -4640,7 +4686,7 @@
           <w:lang w:eastAsia="zh-CN"/>
         </w:rPr>
       </w:pPr>
-      <w:hyperlink w:anchor="_Toc425875830" w:history="1">
+      <w:hyperlink w:anchor="_Toc435650259" w:history="1">
         <w:r>
           <w:rPr>
             <w:rStyle w:val="a6"/>
@@ -4685,7 +4731,7 @@
             <w:noProof/>
             <w:webHidden/>
           </w:rPr>
-          <w:instrText xml:space="preserve"> PAGEREF _Toc425875830 \h </w:instrText>
+          <w:instrText xml:space="preserve"> PAGEREF _Toc435650259 \h </w:instrText>
         </w:r>
         <w:r>
           <w:rPr>
@@ -4732,7 +4778,7 @@
           <w:lang w:eastAsia="zh-CN"/>
         </w:rPr>
       </w:pPr>
-      <w:hyperlink w:anchor="_Toc425875831" w:history="1">
+      <w:hyperlink w:anchor="_Toc435650260" w:history="1">
         <w:r>
           <w:rPr>
             <w:rStyle w:val="a6"/>
@@ -4779,7 +4825,7 @@
             <w:noProof/>
             <w:webHidden/>
           </w:rPr>
-          <w:instrText xml:space="preserve"> PAGEREF _Toc425875831 \h </w:instrText>
+          <w:instrText xml:space="preserve"> PAGEREF _Toc435650260 \h </w:instrText>
         </w:r>
         <w:r>
           <w:rPr>
@@ -4826,7 +4872,7 @@
           <w:lang w:eastAsia="zh-CN"/>
         </w:rPr>
       </w:pPr>
-      <w:hyperlink w:anchor="_Toc425875832" w:history="1">
+      <w:hyperlink w:anchor="_Toc435650261" w:history="1">
         <w:r>
           <w:rPr>
             <w:rStyle w:val="a6"/>
@@ -4873,7 +4919,7 @@
             <w:noProof/>
             <w:webHidden/>
           </w:rPr>
-          <w:instrText xml:space="preserve"> PAGEREF _Toc425875832 \h </w:instrText>
+          <w:instrText xml:space="preserve"> PAGEREF _Toc435650261 \h </w:instrText>
         </w:r>
         <w:r>
           <w:rPr>
@@ -4931,7 +4977,7 @@
       <w:pPr>
         <w:pStyle w:val="1"/>
       </w:pPr>
-      <w:bookmarkStart w:id="18" w:name="_Toc425875800"/>
+      <w:bookmarkStart w:id="18" w:name="_Toc435650229"/>
       <w:r>
         <w:lastRenderedPageBreak/>
         <w:t>Introduction</w:t>
@@ -4946,7 +4992,7 @@
       </w:pPr>
       <w:bookmarkStart w:id="19" w:name="_Toc320625596"/>
       <w:bookmarkStart w:id="20" w:name="_Toc329015534"/>
-      <w:bookmarkStart w:id="21" w:name="_Toc425875801"/>
+      <w:bookmarkStart w:id="21" w:name="_Toc435650230"/>
       <w:r>
         <w:t>Document Purpose</w:t>
       </w:r>
@@ -5055,7 +5101,7 @@
       </w:pPr>
       <w:bookmarkStart w:id="22" w:name="_Toc320625597"/>
       <w:bookmarkStart w:id="23" w:name="_Toc329015535"/>
-      <w:bookmarkStart w:id="24" w:name="_Toc425875802"/>
+      <w:bookmarkStart w:id="24" w:name="_Toc435650231"/>
       <w:r>
         <w:rPr>
           <w:lang w:eastAsia="zh-CN"/>
@@ -5214,7 +5260,7 @@
         <w:pStyle w:val="20"/>
       </w:pPr>
       <w:bookmarkStart w:id="25" w:name="_Toc329015536"/>
-      <w:bookmarkStart w:id="26" w:name="_Toc425875803"/>
+      <w:bookmarkStart w:id="26" w:name="_Toc435650232"/>
       <w:r>
         <w:t xml:space="preserve">Document </w:t>
       </w:r>
@@ -5296,7 +5342,7 @@
       <w:bookmarkStart w:id="28" w:name="_Toc289105074"/>
       <w:bookmarkStart w:id="29" w:name="_Toc303934526"/>
       <w:bookmarkStart w:id="30" w:name="_Toc329015537"/>
-      <w:bookmarkStart w:id="31" w:name="_Toc425875804"/>
+      <w:bookmarkStart w:id="31" w:name="_Toc435650233"/>
       <w:r>
         <w:t>References, Definitions, Abbreviations, and Conventions</w:t>
       </w:r>
@@ -5311,7 +5357,7 @@
         <w:pStyle w:val="20"/>
       </w:pPr>
       <w:bookmarkStart w:id="32" w:name="_Toc329015538"/>
-      <w:bookmarkStart w:id="33" w:name="_Toc425875805"/>
+      <w:bookmarkStart w:id="33" w:name="_Toc435650234"/>
       <w:r>
         <w:t>References</w:t>
       </w:r>
@@ -5662,10 +5708,10 @@
       </w:pPr>
       <w:bookmarkStart w:id="34" w:name="_Toc303934528"/>
       <w:bookmarkStart w:id="35" w:name="_Toc329015539"/>
-      <w:bookmarkStart w:id="36" w:name="_Toc425875806"/>
-      <w:bookmarkStart w:id="37" w:name="_Ref99434542"/>
-      <w:bookmarkStart w:id="38" w:name="_Toc37563944"/>
-      <w:bookmarkStart w:id="39" w:name="_Toc68343698"/>
+      <w:bookmarkStart w:id="36" w:name="_Ref99434542"/>
+      <w:bookmarkStart w:id="37" w:name="_Toc37563944"/>
+      <w:bookmarkStart w:id="38" w:name="_Toc68343698"/>
+      <w:bookmarkStart w:id="39" w:name="_Toc435650235"/>
       <w:r>
         <w:rPr>
           <w:lang w:eastAsia="zh-CN"/>
@@ -5674,7 +5720,7 @@
       </w:r>
       <w:bookmarkEnd w:id="34"/>
       <w:bookmarkEnd w:id="35"/>
-      <w:bookmarkEnd w:id="36"/>
+      <w:bookmarkEnd w:id="39"/>
     </w:p>
     <w:tbl>
       <w:tblPr>
@@ -6567,7 +6613,7 @@
       </w:pPr>
       <w:bookmarkStart w:id="40" w:name="_Toc303934529"/>
       <w:bookmarkStart w:id="41" w:name="_Toc329015540"/>
-      <w:bookmarkStart w:id="42" w:name="_Toc425875807"/>
+      <w:bookmarkStart w:id="42" w:name="_Toc435650236"/>
       <w:r>
         <w:rPr>
           <w:lang w:eastAsia="zh-CN"/>
@@ -6897,7 +6943,7 @@
           <w:lang w:eastAsia="zh-CN"/>
         </w:rPr>
       </w:pPr>
-      <w:bookmarkStart w:id="45" w:name="_Toc425875808"/>
+      <w:bookmarkStart w:id="45" w:name="_Toc435650237"/>
       <w:r>
         <w:rPr>
           <w:lang w:eastAsia="zh-CN"/>
@@ -7070,9 +7116,9 @@
         </w:rPr>
       </w:pPr>
       <w:bookmarkStart w:id="46" w:name="_Toc329015542"/>
+      <w:bookmarkEnd w:id="36"/>
       <w:bookmarkEnd w:id="37"/>
       <w:bookmarkEnd w:id="38"/>
-      <w:bookmarkEnd w:id="39"/>
       <w:r>
         <w:br w:type="page"/>
       </w:r>
@@ -7081,7 +7127,7 @@
       <w:pPr>
         <w:pStyle w:val="1"/>
       </w:pPr>
-      <w:bookmarkStart w:id="47" w:name="_Toc425875809"/>
+      <w:bookmarkStart w:id="47" w:name="_Toc435650238"/>
       <w:r>
         <w:lastRenderedPageBreak/>
         <w:t>Overall Description</w:t>
@@ -7105,7 +7151,7 @@
       <w:bookmarkStart w:id="49" w:name="_Toc289105080"/>
       <w:bookmarkStart w:id="50" w:name="_Toc320625605"/>
       <w:bookmarkStart w:id="51" w:name="_Toc329015543"/>
-      <w:bookmarkStart w:id="52" w:name="_Toc425875810"/>
+      <w:bookmarkStart w:id="52" w:name="_Toc435650239"/>
       <w:bookmarkEnd w:id="11"/>
       <w:bookmarkEnd w:id="12"/>
       <w:bookmarkEnd w:id="13"/>
@@ -7250,7 +7296,7 @@
       <w:bookmarkStart w:id="54" w:name="_Toc289105081"/>
       <w:bookmarkStart w:id="55" w:name="_Toc320625606"/>
       <w:bookmarkStart w:id="56" w:name="_Toc329015544"/>
-      <w:bookmarkStart w:id="57" w:name="_Toc425875811"/>
+      <w:bookmarkStart w:id="57" w:name="_Toc435650240"/>
       <w:r>
         <w:t>Product Functions</w:t>
       </w:r>
@@ -7840,7 +7886,7 @@
       <w:bookmarkStart w:id="59" w:name="_Toc289105082"/>
       <w:bookmarkStart w:id="60" w:name="_Toc320625607"/>
       <w:bookmarkStart w:id="61" w:name="_Toc329015545"/>
-      <w:bookmarkStart w:id="62" w:name="_Toc425875812"/>
+      <w:bookmarkStart w:id="62" w:name="_Toc435650241"/>
       <w:r>
         <w:t>Operating Environment</w:t>
       </w:r>
@@ -7936,7 +7982,7 @@
       <w:bookmarkStart w:id="66" w:name="_Toc289105083"/>
       <w:bookmarkStart w:id="67" w:name="_Toc320625608"/>
       <w:bookmarkStart w:id="68" w:name="_Toc329015546"/>
-      <w:bookmarkStart w:id="69" w:name="_Toc425875813"/>
+      <w:bookmarkStart w:id="69" w:name="_Toc435650242"/>
       <w:bookmarkEnd w:id="63"/>
       <w:bookmarkEnd w:id="64"/>
       <w:r>
@@ -7980,7 +8026,7 @@
       <w:bookmarkStart w:id="71" w:name="_Toc289105084"/>
       <w:bookmarkStart w:id="72" w:name="_Toc320625609"/>
       <w:bookmarkStart w:id="73" w:name="_Toc329015547"/>
-      <w:bookmarkStart w:id="74" w:name="_Toc425875814"/>
+      <w:bookmarkStart w:id="74" w:name="_Toc435650243"/>
       <w:r>
         <w:t>User Documentation</w:t>
       </w:r>
@@ -8011,7 +8057,7 @@
       <w:bookmarkStart w:id="76" w:name="_Toc289105085"/>
       <w:bookmarkStart w:id="77" w:name="_Toc320625610"/>
       <w:bookmarkStart w:id="78" w:name="_Toc329015548"/>
-      <w:bookmarkStart w:id="79" w:name="_Toc425875815"/>
+      <w:bookmarkStart w:id="79" w:name="_Toc435650244"/>
       <w:r>
         <w:t>Assumptions and Dependencies</w:t>
       </w:r>
@@ -8047,7 +8093,7 @@
         <w:pStyle w:val="1"/>
         <w:ind w:left="864" w:hanging="864"/>
       </w:pPr>
-      <w:bookmarkStart w:id="82" w:name="_Toc425875816"/>
+      <w:bookmarkStart w:id="82" w:name="_Toc435650245"/>
       <w:r>
         <w:rPr>
           <w:lang w:eastAsia="zh-CN"/>
@@ -8069,7 +8115,7 @@
       </w:pPr>
       <w:bookmarkStart w:id="83" w:name="_Toc320625612"/>
       <w:bookmarkStart w:id="84" w:name="_Toc329015550"/>
-      <w:bookmarkStart w:id="85" w:name="_Toc425875817"/>
+      <w:bookmarkStart w:id="85" w:name="_Toc435650246"/>
       <w:r>
         <w:t>Hardware Interfaces</w:t>
       </w:r>
@@ -16925,7 +16971,7 @@
       <w:bookmarkStart w:id="86" w:name="_Toc289105103"/>
       <w:bookmarkStart w:id="87" w:name="_Toc320625640"/>
       <w:bookmarkStart w:id="88" w:name="_Toc329015551"/>
-      <w:bookmarkStart w:id="89" w:name="_Toc425875818"/>
+      <w:bookmarkStart w:id="89" w:name="_Toc435650247"/>
       <w:r>
         <w:t>Communication Interfaces</w:t>
       </w:r>
@@ -16940,7 +16986,7 @@
         <w:ind w:hanging="2634"/>
       </w:pPr>
       <w:bookmarkStart w:id="90" w:name="_Toc329015552"/>
-      <w:bookmarkStart w:id="91" w:name="_Toc425875819"/>
+      <w:bookmarkStart w:id="91" w:name="_Toc435650248"/>
       <w:r>
         <w:t>I2C Ports</w:t>
       </w:r>
@@ -17140,13 +17186,13 @@
         <w:pStyle w:val="1"/>
       </w:pPr>
       <w:bookmarkStart w:id="92" w:name="_Toc395818322"/>
-      <w:bookmarkStart w:id="93" w:name="_Toc425875820"/>
-      <w:bookmarkStart w:id="94" w:name="_Toc329015554"/>
+      <w:bookmarkStart w:id="93" w:name="_Toc329015554"/>
+      <w:bookmarkStart w:id="94" w:name="_Toc435650249"/>
       <w:r>
         <w:t>Functional Requirements</w:t>
       </w:r>
       <w:bookmarkEnd w:id="92"/>
-      <w:bookmarkEnd w:id="93"/>
+      <w:bookmarkEnd w:id="94"/>
     </w:p>
     <w:p/>
     <w:p>
@@ -17159,7 +17205,7 @@
       </w:pPr>
       <w:bookmarkStart w:id="95" w:name="_Toc324549349"/>
       <w:bookmarkStart w:id="96" w:name="_Toc395818323"/>
-      <w:bookmarkStart w:id="97" w:name="_Toc425875821"/>
+      <w:bookmarkStart w:id="97" w:name="_Toc435650250"/>
       <w:r>
         <w:t>Access and Control</w:t>
       </w:r>
@@ -17190,7 +17236,7 @@
         <w:ind w:left="851" w:hanging="425"/>
       </w:pPr>
       <w:bookmarkStart w:id="98" w:name="_Toc395818329"/>
-      <w:bookmarkStart w:id="99" w:name="_Toc425875822"/>
+      <w:bookmarkStart w:id="99" w:name="_Toc435650251"/>
       <w:r>
         <w:t>Register Offset Pointer</w:t>
       </w:r>
@@ -17250,7 +17296,7 @@
           <v:shape id="_x0000_i1025" type="#_x0000_t75" style="width:182.5pt;height:57.5pt" o:ole="">
             <v:imagedata r:id="rId14" o:title=""/>
           </v:shape>
-          <o:OLEObject Type="Embed" ProgID="VisioViewer.Viewer.1" ShapeID="_x0000_i1025" DrawAspect="Content" ObjectID="_1501255268" r:id="rId15"/>
+          <o:OLEObject Type="Embed" ProgID="VisioViewer.Viewer.1" ShapeID="_x0000_i1025" DrawAspect="Content" ObjectID="_1509392336" r:id="rId15"/>
         </w:object>
       </w:r>
     </w:p>
@@ -17268,7 +17314,7 @@
       </w:pPr>
       <w:bookmarkStart w:id="100" w:name="_Toc324549351"/>
       <w:bookmarkStart w:id="101" w:name="_Toc395818330"/>
-      <w:bookmarkStart w:id="102" w:name="_Toc425875823"/>
+      <w:bookmarkStart w:id="102" w:name="_Toc435650252"/>
       <w:r>
         <w:t>Register Read Operations</w:t>
       </w:r>
@@ -17304,16 +17350,11 @@
           <v:shape id="_x0000_i1026" type="#_x0000_t75" style="width:182.5pt;height:57.5pt" o:ole="">
             <v:imagedata r:id="rId16" o:title=""/>
           </v:shape>
-          <o:OLEObject Type="Embed" ProgID="VisioViewer.Viewer.1" ShapeID="_x0000_i1026" DrawAspect="Content" ObjectID="_1501255269" r:id="rId17"/>
+          <o:OLEObject Type="Embed" ProgID="VisioViewer.Viewer.1" ShapeID="_x0000_i1026" DrawAspect="Content" ObjectID="_1509392337" r:id="rId17"/>
         </w:object>
       </w:r>
     </w:p>
     <w:p/>
-    <w:p>
-      <w:r>
-        <w:t>If the current Register Offset Pointer value points at an invalid CPLD register offset then 00h shall be returned as the register data.</w:t>
-      </w:r>
-    </w:p>
     <w:p/>
     <w:p>
       <w:pPr>
@@ -17342,11 +17383,9 @@
       <w:r>
         <w:t xml:space="preserve"> the I2C Master first performs a write operation to set the Register Offset Pointer to the offset of the register to be read. The I2C Master sends a START then Slave address-R/W byte with the R/W bit is set to 0b, which the CPLD will acknowledge. The I2C Master then sends a byte containing the new value for the Register Offset Pointer, which again the CPLD acknowledges. Following this a read operation is </w:t>
       </w:r>
-      <w:proofErr w:type="spellStart"/>
-      <w:r>
-        <w:t>preformed</w:t>
-      </w:r>
-      <w:proofErr w:type="spellEnd"/>
+      <w:r>
+        <w:t>performed</w:t>
+      </w:r>
       <w:r>
         <w:t xml:space="preserve"> using a RE-START. The I2C Master sends a START then Slave address-R/W byte with the R/W bit is set to 1b. The CPLD will acknowledge this and send the data for the register pointed to by the new Register Offset Pointer that was just received. The Master will then terminate the transfer with a STOP condition without acknowledging the byte.</w:t>
       </w:r>
@@ -17361,16 +17400,11 @@
           <v:shape id="_x0000_i1027" type="#_x0000_t75" style="width:354.5pt;height:57.5pt" o:ole="">
             <v:imagedata r:id="rId18" o:title=""/>
           </v:shape>
-          <o:OLEObject Type="Embed" ProgID="VisioViewer.Viewer.1" ShapeID="_x0000_i1027" DrawAspect="Content" ObjectID="_1501255270" r:id="rId19"/>
+          <o:OLEObject Type="Embed" ProgID="VisioViewer.Viewer.1" ShapeID="_x0000_i1027" DrawAspect="Content" ObjectID="_1509392338" r:id="rId19"/>
         </w:object>
       </w:r>
     </w:p>
     <w:p/>
-    <w:p>
-      <w:r>
-        <w:t>If the new Register Offset Pointer value points at an invalid CPLD register offset then 00h shall be returned as the register data.</w:t>
-      </w:r>
-    </w:p>
     <w:p/>
     <w:p>
       <w:pPr>
@@ -17400,7 +17434,7 @@
           <v:shape id="_x0000_i1028" type="#_x0000_t75" style="width:398pt;height:57.5pt" o:ole="">
             <v:imagedata r:id="rId20" o:title=""/>
           </v:shape>
-          <o:OLEObject Type="Embed" ProgID="VisioViewer.Viewer.1" ShapeID="_x0000_i1028" DrawAspect="Content" ObjectID="_1501255271" r:id="rId21"/>
+          <o:OLEObject Type="Embed" ProgID="VisioViewer.Viewer.1" ShapeID="_x0000_i1028" DrawAspect="Content" ObjectID="_1509392339" r:id="rId21"/>
         </w:object>
       </w:r>
     </w:p>
@@ -17422,7 +17456,7 @@
           <v:shape id="_x0000_i1029" type="#_x0000_t75" style="width:409pt;height:129.5pt" o:ole="">
             <v:imagedata r:id="rId22" o:title=""/>
           </v:shape>
-          <o:OLEObject Type="Embed" ProgID="VisioViewer.Viewer.1" ShapeID="_x0000_i1029" DrawAspect="Content" ObjectID="_1501255272" r:id="rId23"/>
+          <o:OLEObject Type="Embed" ProgID="VisioViewer.Viewer.1" ShapeID="_x0000_i1029" DrawAspect="Content" ObjectID="_1509392340" r:id="rId23"/>
         </w:object>
       </w:r>
     </w:p>
@@ -17435,11 +17469,6 @@
       </w:r>
     </w:p>
     <w:p/>
-    <w:p>
-      <w:r>
-        <w:t>If at any time during a sequential register read operation the Register Offset Pointer value points at an invalid CPLD register offset then 00h shall be returned as the register data.</w:t>
-      </w:r>
-    </w:p>
     <w:p/>
     <w:p>
       <w:pPr>
@@ -17453,7 +17482,7 @@
       </w:pPr>
       <w:bookmarkStart w:id="105" w:name="_Toc324549352"/>
       <w:bookmarkStart w:id="106" w:name="_Toc395818331"/>
-      <w:bookmarkStart w:id="107" w:name="_Toc425875824"/>
+      <w:bookmarkStart w:id="107" w:name="_Toc435650253"/>
       <w:r>
         <w:t>Register Write Operations</w:t>
       </w:r>
@@ -17502,81 +17531,7 @@
       <w:pPr>
         <w:spacing w:before="0" w:after="0"/>
       </w:pPr>
-      <w:r>
-        <w:t>If the new Register Offset Pointer value points at an invalid CPLD register offset then no data shall be written to any CPLD register and the Register Offset Pointer shall not be incremented.</w:t>
-      </w:r>
       <w:bookmarkStart w:id="110" w:name="_Toc329015564"/>
-    </w:p>
-    <w:p>
-      <w:pPr>
-        <w:spacing w:before="0" w:after="0"/>
-      </w:pPr>
-    </w:p>
-    <w:p>
-      <w:pPr>
-        <w:pStyle w:val="40"/>
-        <w:tabs>
-          <w:tab w:val="clear" w:pos="864"/>
-          <w:tab w:val="left" w:pos="567"/>
-        </w:tabs>
-        <w:ind w:left="709" w:hanging="567"/>
-      </w:pPr>
-      <w:r>
-        <w:t>Checksum for write</w:t>
-      </w:r>
-    </w:p>
-    <w:p>
-      <w:pPr>
-        <w:spacing w:before="0" w:after="0"/>
-        <w:rPr>
-          <w:lang w:eastAsia="zh-CN"/>
-        </w:rPr>
-      </w:pPr>
-    </w:p>
-    <w:p>
-      <w:pPr>
-        <w:spacing w:before="0" w:after="0"/>
-        <w:rPr>
-          <w:lang w:eastAsia="zh-CN"/>
-        </w:rPr>
-      </w:pPr>
-      <w:r>
-        <w:rPr>
-          <w:rFonts w:hint="eastAsia"/>
-          <w:lang w:eastAsia="zh-CN"/>
-        </w:rPr>
-        <w:t xml:space="preserve">The </w:t>
-      </w:r>
-      <w:r>
-        <w:rPr>
-          <w:lang w:eastAsia="zh-CN"/>
-        </w:rPr>
-        <w:t>write operation should support checksum, and the checksum value should be “0 – write data”</w:t>
-      </w:r>
-    </w:p>
-    <w:p>
-      <w:pPr>
-        <w:spacing w:before="0" w:after="0"/>
-      </w:pPr>
-    </w:p>
-    <w:p>
-      <w:pPr>
-        <w:spacing w:before="0" w:after="0"/>
-        <w:jc w:val="center"/>
-      </w:pPr>
-      <w:r>
-        <w:object w:dxaOrig="8910" w:dyaOrig="1920">
-          <v:shape id="_x0000_i1030" type="#_x0000_t75" style="width:445pt;height:95.5pt" o:ole="">
-            <v:imagedata r:id="rId24" o:title=""/>
-          </v:shape>
-          <o:OLEObject Type="Embed" ProgID="VisioViewer.Viewer.1" ShapeID="_x0000_i1030" DrawAspect="Content" ObjectID="_1501255273" r:id="rId25"/>
-        </w:object>
-      </w:r>
-    </w:p>
-    <w:p>
-      <w:pPr>
-        <w:spacing w:before="0" w:after="0"/>
-      </w:pPr>
     </w:p>
     <w:p/>
     <w:p>
@@ -17597,7 +17552,7 @@
       <w:pPr>
         <w:pStyle w:val="20"/>
       </w:pPr>
-      <w:bookmarkStart w:id="111" w:name="_Toc425875825"/>
+      <w:bookmarkStart w:id="111" w:name="_Toc435650254"/>
       <w:bookmarkEnd w:id="110"/>
       <w:r>
         <w:lastRenderedPageBreak/>
@@ -17741,7 +17696,7 @@
       <w:pPr>
         <w:pStyle w:val="20"/>
       </w:pPr>
-      <w:bookmarkStart w:id="112" w:name="_Toc425875826"/>
+      <w:bookmarkStart w:id="112" w:name="_Toc435650255"/>
       <w:r>
         <w:t>Register Map</w:t>
       </w:r>
@@ -23413,7 +23368,7 @@
       </w:tr>
       <w:tr>
         <w:trPr>
-          <w:trHeight w:val="270"/>
+          <w:trHeight w:val="540"/>
         </w:trPr>
         <w:tc>
           <w:tcPr>
@@ -23499,7 +23454,6 @@
         <w:tc>
           <w:tcPr>
             <w:tcW w:w="7540" w:type="dxa"/>
-            <w:noWrap/>
             <w:hideMark/>
           </w:tcPr>
           <w:p>
@@ -23513,6 +23467,13 @@
                 <w:rFonts w:hint="eastAsia"/>
               </w:rPr>
               <w:t>HDD 12V/5V Power Enable</w:t>
+            </w:r>
+            <w:r>
+              <w:rPr>
+                <w:rFonts w:hint="eastAsia"/>
+              </w:rPr>
+              <w:br/>
+              <w:t>When this bit is 0, the PWR_EN_HDD1 will be set to high</w:t>
             </w:r>
           </w:p>
         </w:tc>
@@ -26296,6 +26257,7 @@
               <w:rPr>
                 <w:rFonts w:hint="eastAsia"/>
               </w:rPr>
+              <w:lastRenderedPageBreak/>
               <w:t>24h</w:t>
             </w:r>
           </w:p>
@@ -29245,6 +29207,7 @@
               <w:rPr>
                 <w:rFonts w:hint="eastAsia"/>
               </w:rPr>
+              <w:lastRenderedPageBreak/>
               <w:t>40h</w:t>
             </w:r>
           </w:p>
@@ -32128,12 +32091,14 @@
                 <w:rFonts w:hint="eastAsia"/>
               </w:rPr>
             </w:pPr>
+            <w:proofErr w:type="spellStart"/>
             <w:r>
               <w:rPr>
                 <w:rFonts w:hint="eastAsia"/>
               </w:rPr>
               <w:t>Software_reset</w:t>
             </w:r>
+            <w:proofErr w:type="spellEnd"/>
           </w:p>
         </w:tc>
         <w:tc>
@@ -32611,10 +32576,7 @@
         </w:tc>
       </w:tr>
     </w:tbl>
-    <w:p>
-      <w:bookmarkStart w:id="113" w:name="_GoBack"/>
-      <w:bookmarkEnd w:id="113"/>
-    </w:p>
+    <w:p/>
     <w:p/>
     <w:p>
       <w:pPr>
@@ -32623,7 +32585,7 @@
           <w:lang w:eastAsia="zh-CN"/>
         </w:rPr>
       </w:pPr>
-      <w:bookmarkStart w:id="114" w:name="_Toc425875827"/>
+      <w:bookmarkStart w:id="113" w:name="_Toc435650256"/>
       <w:r>
         <w:rPr>
           <w:rFonts w:hint="eastAsia"/>
@@ -32637,7 +32599,7 @@
         </w:rPr>
         <w:t>ignal Toggle Rates</w:t>
       </w:r>
-      <w:bookmarkEnd w:id="114"/>
+      <w:bookmarkEnd w:id="113"/>
     </w:p>
     <w:p>
       <w:pPr>
@@ -33568,6 +33530,13 @@
               </w:rPr>
               <w:t xml:space="preserve"> for a period of 500 milliseconds</w:t>
             </w:r>
+            <w:r>
+              <w:rPr>
+                <w:sz w:val="18"/>
+                <w:lang w:eastAsia="zh-CN"/>
+              </w:rPr>
+              <w:t>.</w:t>
+            </w:r>
           </w:p>
         </w:tc>
       </w:tr>
@@ -33723,6 +33692,13 @@
               </w:rPr>
               <w:t xml:space="preserve"> for a period of 3.5 seconds</w:t>
             </w:r>
+            <w:r>
+              <w:rPr>
+                <w:sz w:val="18"/>
+                <w:lang w:eastAsia="zh-CN"/>
+              </w:rPr>
+              <w:t>.</w:t>
+            </w:r>
           </w:p>
         </w:tc>
       </w:tr>
@@ -33817,6 +33793,13 @@
                 <w:lang w:eastAsia="zh-CN"/>
               </w:rPr>
               <w:t>Reserved</w:t>
+            </w:r>
+            <w:r>
+              <w:rPr>
+                <w:sz w:val="18"/>
+                <w:lang w:eastAsia="zh-CN"/>
+              </w:rPr>
+              <w:t xml:space="preserve"> toggle rates can be written by I2C, but the indicator is off.</w:t>
             </w:r>
           </w:p>
         </w:tc>
@@ -33857,7 +33840,7 @@
           <w:lang w:eastAsia="zh-CN"/>
         </w:rPr>
       </w:pPr>
-      <w:bookmarkStart w:id="115" w:name="_Toc425875828"/>
+      <w:bookmarkStart w:id="114" w:name="_Toc435650257"/>
       <w:r>
         <w:rPr>
           <w:lang w:eastAsia="zh-CN"/>
@@ -33884,7 +33867,7 @@
         </w:rPr>
         <w:t>ignal Toggle Rates</w:t>
       </w:r>
-      <w:bookmarkEnd w:id="115"/>
+      <w:bookmarkEnd w:id="114"/>
     </w:p>
     <w:p>
       <w:pPr>
@@ -34424,12 +34407,13 @@
             </w:pPr>
             <w:r>
               <w:rPr>
-                <w:rFonts w:hint="eastAsia"/>
                 <w:sz w:val="18"/>
                 <w:lang w:eastAsia="zh-CN"/>
               </w:rPr>
-              <w:t>Reserved</w:t>
-            </w:r>
+              <w:t>Reserved toggle rates can be written by I2C, but the indicator is off.</w:t>
+            </w:r>
+            <w:bookmarkStart w:id="115" w:name="_GoBack"/>
+            <w:bookmarkEnd w:id="115"/>
           </w:p>
         </w:tc>
       </w:tr>
@@ -34449,8 +34433,8 @@
       <w:pPr>
         <w:pStyle w:val="1"/>
       </w:pPr>
-      <w:bookmarkStart w:id="116" w:name="_Toc425875829"/>
-      <w:bookmarkEnd w:id="94"/>
+      <w:bookmarkStart w:id="116" w:name="_Toc435650258"/>
+      <w:bookmarkEnd w:id="93"/>
       <w:r>
         <w:lastRenderedPageBreak/>
         <w:t>Other</w:t>
@@ -34472,7 +34456,7 @@
         <w:spacing w:before="280" w:after="0"/>
         <w:ind w:left="0" w:firstLine="0"/>
       </w:pPr>
-      <w:bookmarkStart w:id="117" w:name="_Toc425875830"/>
+      <w:bookmarkStart w:id="117" w:name="_Toc435650259"/>
       <w:r>
         <w:t>CPLD Programming</w:t>
       </w:r>
@@ -34582,7 +34566,7 @@
       <w:bookmarkStart w:id="119" w:name="_Toc297725189"/>
       <w:bookmarkStart w:id="120" w:name="_Toc329015592"/>
       <w:bookmarkStart w:id="121" w:name="_Toc361401911"/>
-      <w:bookmarkStart w:id="122" w:name="_Toc425875831"/>
+      <w:bookmarkStart w:id="122" w:name="_Toc435650260"/>
       <w:r>
         <w:rPr>
           <w:lang w:eastAsia="zh-CN"/>
@@ -35773,7 +35757,7 @@
           <w:lang w:eastAsia="zh-CN"/>
         </w:rPr>
       </w:pPr>
-      <w:bookmarkStart w:id="127" w:name="_Toc425875832"/>
+      <w:bookmarkStart w:id="127" w:name="_Toc435650261"/>
       <w:r>
         <w:rPr>
           <w:lang w:eastAsia="zh-CN"/>
@@ -36019,9 +36003,9 @@
       </w:r>
     </w:p>
     <w:sectPr>
-      <w:headerReference w:type="even" r:id="rId26"/>
-      <w:headerReference w:type="default" r:id="rId27"/>
-      <w:headerReference w:type="first" r:id="rId28"/>
+      <w:headerReference w:type="even" r:id="rId24"/>
+      <w:headerReference w:type="default" r:id="rId25"/>
+      <w:headerReference w:type="first" r:id="rId26"/>
       <w:type w:val="continuous"/>
       <w:pgSz w:w="11907" w:h="16840" w:code="9"/>
       <w:pgMar w:top="862" w:right="1107" w:bottom="862" w:left="1440" w:header="720" w:footer="720" w:gutter="0"/>
@@ -36111,7 +36095,7 @@
       <w:rPr>
         <w:noProof/>
       </w:rPr>
-      <w:t>18</w:t>
+      <w:t>19</w:t>
     </w:r>
     <w:r>
       <w:rPr>
@@ -36122,27 +36106,14 @@
     <w:r>
       <w:t xml:space="preserve"> of </w:t>
     </w:r>
-    <w:r>
-      <w:fldChar w:fldCharType="begin"/>
-    </w:r>
-    <w:r>
-      <w:instrText xml:space="preserve"> NUMPAGES </w:instrText>
-    </w:r>
-    <w:r>
-      <w:fldChar w:fldCharType="separate"/>
-    </w:r>
-    <w:r>
-      <w:rPr>
-        <w:noProof/>
-      </w:rPr>
-      <w:t>19</w:t>
-    </w:r>
-    <w:r>
-      <w:rPr>
-        <w:noProof/>
-      </w:rPr>
-      <w:fldChar w:fldCharType="end"/>
-    </w:r>
+    <w:fldSimple w:instr=" NUMPAGES ">
+      <w:r>
+        <w:rPr>
+          <w:noProof/>
+        </w:rPr>
+        <w:t>19</w:t>
+      </w:r>
+    </w:fldSimple>
   </w:p>
   <w:p>
     <w:pPr>
@@ -36561,7 +36532,7 @@
               <w:szCs w:val="22"/>
               <w:lang w:eastAsia="zh-CN"/>
             </w:rPr>
-            <w:t>4</w:t>
+            <w:t>5</w:t>
           </w:r>
         </w:p>
       </w:tc>
@@ -41112,7 +41083,7 @@
 </file>
 
 <file path=customXml/itemProps1.xml><?xml version="1.0" encoding="utf-8"?>
-<ds:datastoreItem xmlns:ds="http://schemas.openxmlformats.org/officeDocument/2006/customXml" ds:itemID="{4EA384CD-6C8C-469E-A806-3530EC88435B}">
+<ds:datastoreItem xmlns:ds="http://schemas.openxmlformats.org/officeDocument/2006/customXml" ds:itemID="{416A6D32-836B-4380-87AC-BDDC73AAF968}">
   <ds:schemaRefs>
     <ds:schemaRef ds:uri="http://schemas.openxmlformats.org/officeDocument/2006/bibliography"/>
   </ds:schemaRefs>
@@ -41120,7 +41091,7 @@
 </file>
 
 <file path=customXml/itemProps2.xml><?xml version="1.0" encoding="utf-8"?>
-<ds:datastoreItem xmlns:ds="http://schemas.openxmlformats.org/officeDocument/2006/customXml" ds:itemID="{626443F1-DA44-4F27-8504-801DE67D2887}">
+<ds:datastoreItem xmlns:ds="http://schemas.openxmlformats.org/officeDocument/2006/customXml" ds:itemID="{4871B8C2-7CB7-43F3-80AC-E91634C454EA}">
   <ds:schemaRefs>
     <ds:schemaRef ds:uri="http://schemas.openxmlformats.org/officeDocument/2006/bibliography"/>
   </ds:schemaRefs>

</xml_diff>